<commit_message>
Mise à jour des minutes et retrait page d'intro
</commit_message>
<xml_diff>
--- a/meetings/2020-01-15/NDGW_minutes_Jan-15-2020.docx
+++ b/meetings/2020-01-15/NDGW_minutes_Jan-15-2020.docx
@@ -15,8 +15,6 @@
           <w:lang w:val="fr-CA"/>
         </w:rPr>
       </w:pPr>
-      <w:bookmarkStart w:id="0" w:name="_GoBack"/>
-      <w:bookmarkEnd w:id="0"/>
     </w:p>
     <w:p>
       <w:pPr>
@@ -39,8 +37,34 @@
           <w:sz w:val="24"/>
           <w:szCs w:val="24"/>
         </w:rPr>
-        <w:t>Le français suit…</w:t>
-      </w:r>
+        <w:t xml:space="preserve">Le </w:t>
+      </w:r>
+      <w:proofErr w:type="spellStart"/>
+      <w:r>
+        <w:rPr>
+          <w:rFonts w:ascii="Script MT Bold" w:hAnsi="Script MT Bold"/>
+          <w:b/>
+          <w:i/>
+          <w:color w:val="2E74B5" w:themeColor="accent1" w:themeShade="BF"/>
+          <w:sz w:val="24"/>
+          <w:szCs w:val="24"/>
+        </w:rPr>
+        <w:t>français</w:t>
+      </w:r>
+      <w:proofErr w:type="spellEnd"/>
+      <w:r>
+        <w:rPr>
+          <w:rFonts w:ascii="Script MT Bold" w:hAnsi="Script MT Bold"/>
+          <w:b/>
+          <w:i/>
+          <w:color w:val="2E74B5" w:themeColor="accent1" w:themeShade="BF"/>
+          <w:sz w:val="24"/>
+          <w:szCs w:val="24"/>
+        </w:rPr>
+        <w:t xml:space="preserve"> suit…</w:t>
+      </w:r>
+      <w:bookmarkStart w:id="0" w:name="_GoBack"/>
+      <w:bookmarkEnd w:id="0"/>
     </w:p>
     <w:p>
       <w:pPr>
@@ -622,13 +646,23 @@
           <w:lang w:eastAsia="en-CA"/>
         </w:rPr>
       </w:pPr>
-      <w:r>
-        <w:rPr>
-          <w:rFonts w:ascii="Calibri" w:eastAsia="Times New Roman" w:hAnsi="Calibri" w:cs="Calibri"/>
-          <w:color w:val="000000"/>
-          <w:lang w:eastAsia="en-CA"/>
-        </w:rPr>
-        <w:t>Édith B –</w:t>
+      <w:proofErr w:type="spellStart"/>
+      <w:r>
+        <w:rPr>
+          <w:rFonts w:ascii="Calibri" w:eastAsia="Times New Roman" w:hAnsi="Calibri" w:cs="Calibri"/>
+          <w:color w:val="000000"/>
+          <w:lang w:eastAsia="en-CA"/>
+        </w:rPr>
+        <w:t>Édith</w:t>
+      </w:r>
+      <w:proofErr w:type="spellEnd"/>
+      <w:r>
+        <w:rPr>
+          <w:rFonts w:ascii="Calibri" w:eastAsia="Times New Roman" w:hAnsi="Calibri" w:cs="Calibri"/>
+          <w:color w:val="000000"/>
+          <w:lang w:eastAsia="en-CA"/>
+        </w:rPr>
+        <w:t xml:space="preserve"> B –</w:t>
       </w:r>
       <w:r>
         <w:rPr>
@@ -715,16 +749,7 @@
           <w:color w:val="000000"/>
           <w:lang w:eastAsia="en-CA"/>
         </w:rPr>
-        <w:t xml:space="preserve"> login; Use VMR phone line which allows NRCan to dial via Tandberg (which is easier for boardrooms) but this </w:t>
-      </w:r>
-      <w:r>
-        <w:rPr>
-          <w:rFonts w:ascii="Calibri" w:eastAsia="Times New Roman" w:hAnsi="Calibri" w:cs="Calibri"/>
-          <w:color w:val="000000"/>
-          <w:lang w:eastAsia="en-CA"/>
-        </w:rPr>
-        <w:lastRenderedPageBreak/>
-        <w:t xml:space="preserve">requires you to start a Tandberg in addition to </w:t>
+        <w:t xml:space="preserve"> login; Use VMR phone line which allows NRCan to dial via Tandberg (which is easier for boardrooms) but this requires you to start a Tandberg in addition to </w:t>
       </w:r>
       <w:r>
         <w:rPr>
@@ -762,6 +787,7 @@
           <w:color w:val="000000"/>
           <w:lang w:eastAsia="en-CA"/>
         </w:rPr>
+        <w:lastRenderedPageBreak/>
         <w:t>Étienne G –</w:t>
       </w:r>
       <w:r>
@@ -873,7 +899,15 @@
         <w:t>did not</w:t>
       </w:r>
       <w:r>
-        <w:t xml:space="preserve"> see a whole lot of overlap with the 5 projects your team is working on and our current priorities. From a risk management perspective, human health and groundwater quality (e.g. naturally occurring Mn, As, U) is one example of an area of focus for many government hydrogeologists.  </w:t>
+        <w:t xml:space="preserve"> see a whole lot of overlap with the 5 projects your team is working on and our current priorities. From a risk management perspective, human health and groundwater quality (e.g. naturally occurring </w:t>
+      </w:r>
+      <w:proofErr w:type="spellStart"/>
+      <w:r>
+        <w:t>Mn</w:t>
+      </w:r>
+      <w:proofErr w:type="spellEnd"/>
+      <w:r>
+        <w:t xml:space="preserve">, As, U) is one example of an area of focus for many government hydrogeologists.  </w:t>
       </w:r>
       <w:r>
         <w:rPr>
@@ -1196,8 +1230,16 @@
         <w:rPr>
           <w:lang w:val="fr-CA" w:eastAsia="en-CA"/>
         </w:rPr>
-        <w:t xml:space="preserve"> notre attention sur les stratégies canadiennes géoscientifiques</w:t>
-      </w:r>
+        <w:t xml:space="preserve"> notre attention sur les stratégies canadiennes </w:t>
+      </w:r>
+      <w:proofErr w:type="spellStart"/>
+      <w:r>
+        <w:rPr>
+          <w:lang w:val="fr-CA" w:eastAsia="en-CA"/>
+        </w:rPr>
+        <w:t>géoscientifiques</w:t>
+      </w:r>
+      <w:proofErr w:type="spellEnd"/>
       <w:r>
         <w:rPr>
           <w:lang w:val="fr-CA" w:eastAsia="en-CA"/>
@@ -1234,7 +1276,25 @@
           <w:color w:val="000000"/>
           <w:lang w:val="fr-CA" w:eastAsia="en-CA"/>
         </w:rPr>
-        <w:t>, directeur du Programme géoscientifique des eaux souterraines (GGP), a présenté</w:t>
+        <w:t xml:space="preserve">, directeur du Programme </w:t>
+      </w:r>
+      <w:proofErr w:type="spellStart"/>
+      <w:r>
+        <w:rPr>
+          <w:rFonts w:ascii="Calibri" w:eastAsia="Times New Roman" w:hAnsi="Calibri" w:cs="Calibri"/>
+          <w:color w:val="000000"/>
+          <w:lang w:val="fr-CA" w:eastAsia="en-CA"/>
+        </w:rPr>
+        <w:t>géoscientifique</w:t>
+      </w:r>
+      <w:proofErr w:type="spellEnd"/>
+      <w:r>
+        <w:rPr>
+          <w:rFonts w:ascii="Calibri" w:eastAsia="Times New Roman" w:hAnsi="Calibri" w:cs="Calibri"/>
+          <w:color w:val="000000"/>
+          <w:lang w:val="fr-CA" w:eastAsia="en-CA"/>
+        </w:rPr>
+        <w:t xml:space="preserve"> des eaux souterraines (GGP), a présenté</w:t>
       </w:r>
       <w:r>
         <w:rPr>
@@ -1837,7 +1897,6 @@
           <w:color w:val="000000"/>
           <w:lang w:val="fr-CA" w:eastAsia="en-CA"/>
         </w:rPr>
-        <w:lastRenderedPageBreak/>
         <w:t>Édith B - Une présentation de 10-15 minutes de tous (1er tour) après pourrait être</w:t>
       </w:r>
       <w:r>
@@ -1884,7 +1943,25 @@
           <w:color w:val="000000"/>
           <w:lang w:val="fr-CA" w:eastAsia="en-CA"/>
         </w:rPr>
-        <w:t>structions WebEx en anglais et f</w:t>
+        <w:t xml:space="preserve">structions </w:t>
+      </w:r>
+      <w:proofErr w:type="spellStart"/>
+      <w:r>
+        <w:rPr>
+          <w:rFonts w:ascii="Calibri" w:eastAsia="Times New Roman" w:hAnsi="Calibri" w:cs="Calibri"/>
+          <w:color w:val="000000"/>
+          <w:lang w:val="fr-CA" w:eastAsia="en-CA"/>
+        </w:rPr>
+        <w:t>WebEx</w:t>
+      </w:r>
+      <w:proofErr w:type="spellEnd"/>
+      <w:r>
+        <w:rPr>
+          <w:rFonts w:ascii="Calibri" w:eastAsia="Times New Roman" w:hAnsi="Calibri" w:cs="Calibri"/>
+          <w:color w:val="000000"/>
+          <w:lang w:val="fr-CA" w:eastAsia="en-CA"/>
+        </w:rPr>
+        <w:t xml:space="preserve"> en anglais et f</w:t>
       </w:r>
       <w:r>
         <w:rPr>
@@ -1900,15 +1977,87 @@
           <w:color w:val="000000"/>
           <w:lang w:val="fr-CA" w:eastAsia="en-CA"/>
         </w:rPr>
-        <w:t>our la connexion WebEx; Utiliser</w:t>
-      </w:r>
-      <w:r>
-        <w:rPr>
-          <w:rFonts w:ascii="Calibri" w:eastAsia="Times New Roman" w:hAnsi="Calibri" w:cs="Calibri"/>
-          <w:color w:val="000000"/>
-          <w:lang w:val="fr-CA" w:eastAsia="en-CA"/>
-        </w:rPr>
-        <w:t xml:space="preserve"> la ligne téléphonique VMR qui permet à RNCan de composer via Tandberg (ce qui est plus facile pour les salles de réunion), mais cela vous oblige à démarrer un Tandberg en plus de WebEx. Limitez</w:t>
+        <w:t xml:space="preserve">our la connexion </w:t>
+      </w:r>
+      <w:proofErr w:type="spellStart"/>
+      <w:r>
+        <w:rPr>
+          <w:rFonts w:ascii="Calibri" w:eastAsia="Times New Roman" w:hAnsi="Calibri" w:cs="Calibri"/>
+          <w:color w:val="000000"/>
+          <w:lang w:val="fr-CA" w:eastAsia="en-CA"/>
+        </w:rPr>
+        <w:t>WebEx</w:t>
+      </w:r>
+      <w:proofErr w:type="spellEnd"/>
+      <w:r>
+        <w:rPr>
+          <w:rFonts w:ascii="Calibri" w:eastAsia="Times New Roman" w:hAnsi="Calibri" w:cs="Calibri"/>
+          <w:color w:val="000000"/>
+          <w:lang w:val="fr-CA" w:eastAsia="en-CA"/>
+        </w:rPr>
+        <w:t>; Utiliser</w:t>
+      </w:r>
+      <w:r>
+        <w:rPr>
+          <w:rFonts w:ascii="Calibri" w:eastAsia="Times New Roman" w:hAnsi="Calibri" w:cs="Calibri"/>
+          <w:color w:val="000000"/>
+          <w:lang w:val="fr-CA" w:eastAsia="en-CA"/>
+        </w:rPr>
+        <w:t xml:space="preserve"> la ligne téléphonique VMR qui permet à RNCan de composer via </w:t>
+      </w:r>
+      <w:proofErr w:type="spellStart"/>
+      <w:r>
+        <w:rPr>
+          <w:rFonts w:ascii="Calibri" w:eastAsia="Times New Roman" w:hAnsi="Calibri" w:cs="Calibri"/>
+          <w:color w:val="000000"/>
+          <w:lang w:val="fr-CA" w:eastAsia="en-CA"/>
+        </w:rPr>
+        <w:t>Tandberg</w:t>
+      </w:r>
+      <w:proofErr w:type="spellEnd"/>
+      <w:r>
+        <w:rPr>
+          <w:rFonts w:ascii="Calibri" w:eastAsia="Times New Roman" w:hAnsi="Calibri" w:cs="Calibri"/>
+          <w:color w:val="000000"/>
+          <w:lang w:val="fr-CA" w:eastAsia="en-CA"/>
+        </w:rPr>
+        <w:t xml:space="preserve"> (ce qui est plus facile pour les salles de réunion), mais cela vous oblige à démarrer un </w:t>
+      </w:r>
+      <w:proofErr w:type="spellStart"/>
+      <w:r>
+        <w:rPr>
+          <w:rFonts w:ascii="Calibri" w:eastAsia="Times New Roman" w:hAnsi="Calibri" w:cs="Calibri"/>
+          <w:color w:val="000000"/>
+          <w:lang w:val="fr-CA" w:eastAsia="en-CA"/>
+        </w:rPr>
+        <w:t>Tandberg</w:t>
+      </w:r>
+      <w:proofErr w:type="spellEnd"/>
+      <w:r>
+        <w:rPr>
+          <w:rFonts w:ascii="Calibri" w:eastAsia="Times New Roman" w:hAnsi="Calibri" w:cs="Calibri"/>
+          <w:color w:val="000000"/>
+          <w:lang w:val="fr-CA" w:eastAsia="en-CA"/>
+        </w:rPr>
+        <w:t xml:space="preserve"> en plus de </w:t>
+      </w:r>
+      <w:proofErr w:type="spellStart"/>
+      <w:r>
+        <w:rPr>
+          <w:rFonts w:ascii="Calibri" w:eastAsia="Times New Roman" w:hAnsi="Calibri" w:cs="Calibri"/>
+          <w:color w:val="000000"/>
+          <w:lang w:val="fr-CA" w:eastAsia="en-CA"/>
+        </w:rPr>
+        <w:t>WebEx</w:t>
+      </w:r>
+      <w:proofErr w:type="spellEnd"/>
+      <w:r>
+        <w:rPr>
+          <w:rFonts w:ascii="Calibri" w:eastAsia="Times New Roman" w:hAnsi="Calibri" w:cs="Calibri"/>
+          <w:color w:val="000000"/>
+          <w:lang w:val="fr-CA" w:eastAsia="en-CA"/>
+        </w:rPr>
+        <w:t>. Limitez</w:t>
       </w:r>
       <w:r>
         <w:rPr>
@@ -1994,6 +2143,7 @@
           <w:color w:val="000000"/>
           <w:lang w:val="fr-CA" w:eastAsia="en-CA"/>
         </w:rPr>
+        <w:lastRenderedPageBreak/>
         <w:t>Étienne G</w:t>
       </w:r>
       <w:r>
@@ -2424,16 +2574,7 @@
           <w:color w:val="000000"/>
           <w:lang w:val="fr-CA" w:eastAsia="en-CA"/>
         </w:rPr>
-        <w:t xml:space="preserve">. Je sais qu'une réunion du gouvernement à la suite de la conférence de </w:t>
-      </w:r>
-      <w:r>
-        <w:rPr>
-          <w:rFonts w:ascii="Calibri" w:eastAsia="Times New Roman" w:hAnsi="Calibri" w:cs="Calibri"/>
-          <w:color w:val="000000"/>
-          <w:lang w:val="fr-CA" w:eastAsia="en-CA"/>
-        </w:rPr>
-        <w:lastRenderedPageBreak/>
-        <w:t xml:space="preserve">l'IAH est </w:t>
+        <w:t xml:space="preserve">. Je sais qu'une réunion du gouvernement à la suite de la conférence de l'IAH est </w:t>
       </w:r>
       <w:r>
         <w:rPr>
@@ -2578,13 +2719,23 @@
           <w:lang w:val="fr-CA" w:eastAsia="en-CA"/>
         </w:rPr>
       </w:pPr>
-      <w:r>
-        <w:rPr>
-          <w:rFonts w:ascii="Calibri" w:eastAsia="Times New Roman" w:hAnsi="Calibri" w:cs="Calibri"/>
-          <w:color w:val="000000"/>
-          <w:lang w:val="fr-CA" w:eastAsia="en-CA"/>
-        </w:rPr>
-        <w:t xml:space="preserve">WebEx était en Français SEULEMENT! </w:t>
+      <w:proofErr w:type="spellStart"/>
+      <w:r>
+        <w:rPr>
+          <w:rFonts w:ascii="Calibri" w:eastAsia="Times New Roman" w:hAnsi="Calibri" w:cs="Calibri"/>
+          <w:color w:val="000000"/>
+          <w:lang w:val="fr-CA" w:eastAsia="en-CA"/>
+        </w:rPr>
+        <w:t>WebEx</w:t>
+      </w:r>
+      <w:proofErr w:type="spellEnd"/>
+      <w:r>
+        <w:rPr>
+          <w:rFonts w:ascii="Calibri" w:eastAsia="Times New Roman" w:hAnsi="Calibri" w:cs="Calibri"/>
+          <w:color w:val="000000"/>
+          <w:lang w:val="fr-CA" w:eastAsia="en-CA"/>
+        </w:rPr>
+        <w:t xml:space="preserve"> était en Français SEULEMENT! </w:t>
       </w:r>
       <w:r>
         <w:rPr>
@@ -2761,11 +2912,19 @@
         <w:lang w:val="fr-CA"/>
       </w:rPr>
     </w:pPr>
+    <w:proofErr w:type="spellStart"/>
     <w:r>
       <w:rPr>
         <w:lang w:val="fr-CA"/>
       </w:rPr>
-      <w:t>January 15, 2020</w:t>
+      <w:t>January</w:t>
+    </w:r>
+    <w:proofErr w:type="spellEnd"/>
+    <w:r>
+      <w:rPr>
+        <w:lang w:val="fr-CA"/>
+      </w:rPr>
+      <w:t xml:space="preserve"> 15, 2020</w:t>
     </w:r>
     <w:r>
       <w:rPr>
@@ -2782,12 +2941,14 @@
         <w:lang w:val="fr-CA"/>
       </w:rPr>
     </w:pPr>
+    <w:proofErr w:type="spellStart"/>
     <w:r>
       <w:rPr>
         <w:lang w:val="fr-CA"/>
       </w:rPr>
       <w:t>WebEx</w:t>
     </w:r>
+    <w:proofErr w:type="spellEnd"/>
   </w:p>
   <w:p>
     <w:pPr>
@@ -2823,7 +2984,131 @@
       <w:rPr>
         <w:lang w:val="fr-CA" w:eastAsia="en-CA"/>
       </w:rPr>
-      <w:t>Nicholas Utting, Sue Gordon, Dan Palombi, Brendan Mulligan, Kei Lo, Michelle Nicolas, Ghulam Sarwar, Steve Beneteau, Richard Dyer, Luciana Rodrigues, Mohamed Mohamed, Boyan Brodaric, Hazen Russell, Daniel Lebel, Melissa Bunn, Édith Bourque, Martin Stapinsky, Michel Ouellet, Nicolas Benoît, Alfonso Rivera, Yves Michaud, Serge Allard, Gavin Kennedy, John Drage, Qing Li, Isabelle de Grandpré, Mark Henry, Guy Bayegnak, Nathalie Jacob.</w:t>
+      <w:t xml:space="preserve">Nicholas Utting, Sue Gordon, Dan </w:t>
+    </w:r>
+    <w:proofErr w:type="spellStart"/>
+    <w:r>
+      <w:rPr>
+        <w:lang w:val="fr-CA" w:eastAsia="en-CA"/>
+      </w:rPr>
+      <w:t>Palombi</w:t>
+    </w:r>
+    <w:proofErr w:type="spellEnd"/>
+    <w:r>
+      <w:rPr>
+        <w:lang w:val="fr-CA" w:eastAsia="en-CA"/>
+      </w:rPr>
+      <w:t xml:space="preserve">, Brendan Mulligan, Kei Lo, Michelle Nicolas, </w:t>
+    </w:r>
+    <w:proofErr w:type="spellStart"/>
+    <w:r>
+      <w:rPr>
+        <w:lang w:val="fr-CA" w:eastAsia="en-CA"/>
+      </w:rPr>
+      <w:t>Ghulam</w:t>
+    </w:r>
+    <w:proofErr w:type="spellEnd"/>
+    <w:r>
+      <w:rPr>
+        <w:lang w:val="fr-CA" w:eastAsia="en-CA"/>
+      </w:rPr>
+      <w:t xml:space="preserve"> </w:t>
+    </w:r>
+    <w:proofErr w:type="spellStart"/>
+    <w:r>
+      <w:rPr>
+        <w:lang w:val="fr-CA" w:eastAsia="en-CA"/>
+      </w:rPr>
+      <w:t>Sarwar</w:t>
+    </w:r>
+    <w:proofErr w:type="spellEnd"/>
+    <w:r>
+      <w:rPr>
+        <w:lang w:val="fr-CA" w:eastAsia="en-CA"/>
+      </w:rPr>
+      <w:t xml:space="preserve">, Steve </w:t>
+    </w:r>
+    <w:proofErr w:type="spellStart"/>
+    <w:r>
+      <w:rPr>
+        <w:lang w:val="fr-CA" w:eastAsia="en-CA"/>
+      </w:rPr>
+      <w:t>Beneteau</w:t>
+    </w:r>
+    <w:proofErr w:type="spellEnd"/>
+    <w:r>
+      <w:rPr>
+        <w:lang w:val="fr-CA" w:eastAsia="en-CA"/>
+      </w:rPr>
+      <w:t xml:space="preserve">, Richard </w:t>
+    </w:r>
+    <w:proofErr w:type="spellStart"/>
+    <w:r>
+      <w:rPr>
+        <w:lang w:val="fr-CA" w:eastAsia="en-CA"/>
+      </w:rPr>
+      <w:t>Dyer</w:t>
+    </w:r>
+    <w:proofErr w:type="spellEnd"/>
+    <w:r>
+      <w:rPr>
+        <w:lang w:val="fr-CA" w:eastAsia="en-CA"/>
+      </w:rPr>
+      <w:t xml:space="preserve">, Luciana Rodrigues, Mohamed </w:t>
+    </w:r>
+    <w:proofErr w:type="spellStart"/>
+    <w:r>
+      <w:rPr>
+        <w:lang w:val="fr-CA" w:eastAsia="en-CA"/>
+      </w:rPr>
+      <w:t>Mohamed</w:t>
+    </w:r>
+    <w:proofErr w:type="spellEnd"/>
+    <w:r>
+      <w:rPr>
+        <w:lang w:val="fr-CA" w:eastAsia="en-CA"/>
+      </w:rPr>
+      <w:t xml:space="preserve">, Boyan Brodaric, Hazen Russell, Daniel Lebel, Melissa Bunn, Édith Bourque, Martin Stapinsky, Michel Ouellet, Nicolas Benoît, Alfonso Rivera, Yves Michaud, Serge Allard, Gavin Kennedy, John Drage, Qing Li, Isabelle de </w:t>
+    </w:r>
+    <w:proofErr w:type="spellStart"/>
+    <w:r>
+      <w:rPr>
+        <w:lang w:val="fr-CA" w:eastAsia="en-CA"/>
+      </w:rPr>
+      <w:t>Grandpré</w:t>
+    </w:r>
+    <w:proofErr w:type="spellEnd"/>
+    <w:r>
+      <w:rPr>
+        <w:lang w:val="fr-CA" w:eastAsia="en-CA"/>
+      </w:rPr>
+      <w:t xml:space="preserve">, Mark Henry, Guy </w:t>
+    </w:r>
+    <w:proofErr w:type="spellStart"/>
+    <w:r>
+      <w:rPr>
+        <w:lang w:val="fr-CA" w:eastAsia="en-CA"/>
+      </w:rPr>
+      <w:t>Bayegnak</w:t>
+    </w:r>
+    <w:proofErr w:type="spellEnd"/>
+    <w:r>
+      <w:rPr>
+        <w:lang w:val="fr-CA" w:eastAsia="en-CA"/>
+      </w:rPr>
+      <w:t>,</w:t>
+    </w:r>
+    <w:r>
+      <w:rPr>
+        <w:lang w:val="fr-CA" w:eastAsia="en-CA"/>
+      </w:rPr>
+      <w:t xml:space="preserve"> Shirley Ngai,</w:t>
+    </w:r>
+    <w:r>
+      <w:rPr>
+        <w:lang w:val="fr-CA" w:eastAsia="en-CA"/>
+      </w:rPr>
+      <w:t xml:space="preserve"> Nathalie Jacob.</w:t>
     </w:r>
   </w:p>
 </w:hdr>

</xml_diff>